<commit_message>
Update ApplicatieProtocol.md Requirements.md, sidebar.md Added Infrastructuur.md
</commit_message>
<xml_diff>
--- a/Docs/Requirements_ApplicatieProtocol_J3P3_Red-team.docx
+++ b/Docs/Requirements_ApplicatieProtocol_J3P3_Red-team.docx
@@ -79,7 +79,7 @@
         </w:p>
         <w:p>
           <w:pPr>
-            <w:pStyle w:val="TOC1"/>
+            <w:pStyle w:val="Inhopg1"/>
             <w:tabs>
               <w:tab w:val="right" w:leader="dot" w:pos="9350"/>
             </w:tabs>
@@ -90,7 +90,7 @@
               <w:i w:val="0"/>
               <w:iCs w:val="0"/>
               <w:noProof/>
-              <w:lang w:val="en-NL"/>
+              <w:lang/>
             </w:rPr>
           </w:pPr>
           <w:r>
@@ -171,7 +171,7 @@
         </w:p>
         <w:p>
           <w:pPr>
-            <w:pStyle w:val="TOC1"/>
+            <w:pStyle w:val="Inhopg1"/>
             <w:tabs>
               <w:tab w:val="right" w:leader="dot" w:pos="9350"/>
             </w:tabs>
@@ -182,7 +182,7 @@
               <w:i w:val="0"/>
               <w:iCs w:val="0"/>
               <w:noProof/>
-              <w:lang w:val="en-NL"/>
+              <w:lang/>
             </w:rPr>
           </w:pPr>
           <w:hyperlink w:anchor="_Toc96731961" w:history="1">
@@ -246,7 +246,7 @@
         </w:p>
         <w:p>
           <w:pPr>
-            <w:pStyle w:val="TOC1"/>
+            <w:pStyle w:val="Inhopg1"/>
             <w:tabs>
               <w:tab w:val="right" w:leader="dot" w:pos="9350"/>
             </w:tabs>
@@ -257,7 +257,7 @@
               <w:i w:val="0"/>
               <w:iCs w:val="0"/>
               <w:noProof/>
-              <w:lang w:val="en-NL"/>
+              <w:lang/>
             </w:rPr>
           </w:pPr>
           <w:hyperlink w:anchor="_Toc96731962" w:history="1">
@@ -321,7 +321,7 @@
         </w:p>
         <w:p>
           <w:pPr>
-            <w:pStyle w:val="TOC1"/>
+            <w:pStyle w:val="Inhopg1"/>
             <w:tabs>
               <w:tab w:val="right" w:leader="dot" w:pos="9350"/>
             </w:tabs>
@@ -332,7 +332,7 @@
               <w:i w:val="0"/>
               <w:iCs w:val="0"/>
               <w:noProof/>
-              <w:lang w:val="en-NL"/>
+              <w:lang/>
             </w:rPr>
           </w:pPr>
           <w:hyperlink w:anchor="_Toc96731963" w:history="1">
@@ -396,7 +396,7 @@
         </w:p>
         <w:p>
           <w:pPr>
-            <w:pStyle w:val="TOC2"/>
+            <w:pStyle w:val="Inhopg2"/>
             <w:tabs>
               <w:tab w:val="right" w:leader="dot" w:pos="9350"/>
             </w:tabs>
@@ -407,7 +407,7 @@
               <w:noProof/>
               <w:sz w:val="24"/>
               <w:szCs w:val="24"/>
-              <w:lang w:val="en-NL"/>
+              <w:lang/>
             </w:rPr>
           </w:pPr>
           <w:hyperlink w:anchor="_Toc96731964" w:history="1">
@@ -471,7 +471,7 @@
         </w:p>
         <w:p>
           <w:pPr>
-            <w:pStyle w:val="TOC1"/>
+            <w:pStyle w:val="Inhopg1"/>
             <w:tabs>
               <w:tab w:val="right" w:leader="dot" w:pos="9350"/>
             </w:tabs>
@@ -482,7 +482,7 @@
               <w:i w:val="0"/>
               <w:iCs w:val="0"/>
               <w:noProof/>
-              <w:lang w:val="en-NL"/>
+              <w:lang/>
             </w:rPr>
           </w:pPr>
           <w:hyperlink w:anchor="_Toc96731965" w:history="1">
@@ -545,7 +545,7 @@
         </w:p>
         <w:p>
           <w:pPr>
-            <w:pStyle w:val="TOC1"/>
+            <w:pStyle w:val="Inhopg1"/>
             <w:tabs>
               <w:tab w:val="right" w:leader="dot" w:pos="9350"/>
             </w:tabs>
@@ -556,7 +556,7 @@
               <w:i w:val="0"/>
               <w:iCs w:val="0"/>
               <w:noProof/>
-              <w:lang w:val="en-NL"/>
+              <w:lang/>
             </w:rPr>
           </w:pPr>
           <w:hyperlink w:anchor="_Toc96731966" w:history="1">
@@ -632,7 +632,7 @@
     </w:sdt>
     <w:p>
       <w:pPr>
-        <w:pStyle w:val="Heading1"/>
+        <w:pStyle w:val="Kop1"/>
         <w:ind w:left="-5"/>
         <w:rPr>
           <w:lang w:val="nl-NL"/>
@@ -737,21 +737,7 @@
         <w:rPr>
           <w:lang w:val="nl-NL"/>
         </w:rPr>
-        <w:t xml:space="preserve">Als gebruiker wil ik de </w:t>
-      </w:r>
-      <w:proofErr w:type="spellStart"/>
-      <w:r>
-        <w:rPr>
-          <w:lang w:val="nl-NL"/>
-        </w:rPr>
-        <w:t>client</w:t>
-      </w:r>
-      <w:proofErr w:type="spellEnd"/>
-      <w:r>
-        <w:rPr>
-          <w:lang w:val="nl-NL"/>
-        </w:rPr>
-        <w:t xml:space="preserve">-applicatie kunnen starten vanaf de terminal </w:t>
+        <w:t xml:space="preserve">Als gebruiker wil ik de client-applicatie kunnen starten vanaf de terminal </w:t>
       </w:r>
       <w:proofErr w:type="spellStart"/>
       <w:r>
@@ -893,26 +879,12 @@
         <w:rPr>
           <w:lang w:val="nl-NL"/>
         </w:rPr>
-        <w:t xml:space="preserve">Als gebruiker wil ik dat de verbinding tussen </w:t>
-      </w:r>
-      <w:proofErr w:type="spellStart"/>
-      <w:r>
-        <w:rPr>
-          <w:lang w:val="nl-NL"/>
-        </w:rPr>
-        <w:t>client</w:t>
-      </w:r>
-      <w:proofErr w:type="spellEnd"/>
-      <w:r>
-        <w:rPr>
-          <w:lang w:val="nl-NL"/>
-        </w:rPr>
-        <w:t xml:space="preserve"> en server via het SUSHI applicatie-protocol en TLS transport-protocol verloopt.</w:t>
-      </w:r>
-    </w:p>
-    <w:p>
-      <w:pPr>
-        <w:pStyle w:val="Heading1"/>
+        <w:t>Als gebruiker wil ik dat de verbinding tussen client en server via het SUSHI applicatie-protocol en TLS transport-protocol verloopt.</w:t>
+      </w:r>
+    </w:p>
+    <w:p>
+      <w:pPr>
+        <w:pStyle w:val="Kop1"/>
         <w:ind w:left="-5"/>
         <w:rPr>
           <w:lang w:val="nl-NL"/>
@@ -1197,7 +1169,7 @@
     </w:p>
     <w:p>
       <w:pPr>
-        <w:pStyle w:val="Heading1"/>
+        <w:pStyle w:val="Kop1"/>
         <w:ind w:left="-5"/>
         <w:rPr>
           <w:lang w:val="nl-NL"/>
@@ -1373,21 +1345,7 @@
           <w:lang w:val="nl-NL"/>
         </w:rPr>
         <w:tab/>
-        <w:t xml:space="preserve">Als een bestandoverdracht eenmaal faalt, mag de gebruiker dit niet merken. Door een </w:t>
-      </w:r>
-      <w:proofErr w:type="gramStart"/>
-      <w:r>
-        <w:rPr>
-          <w:lang w:val="nl-NL"/>
-        </w:rPr>
-        <w:t>maximum aantal</w:t>
-      </w:r>
-      <w:proofErr w:type="gramEnd"/>
-      <w:r>
-        <w:rPr>
-          <w:lang w:val="nl-NL"/>
-        </w:rPr>
-        <w:t xml:space="preserve"> </w:t>
+        <w:t xml:space="preserve">Als een bestandoverdracht eenmaal faalt, mag de gebruiker dit niet merken. Door een maximum aantal </w:t>
       </w:r>
       <w:proofErr w:type="spellStart"/>
       <w:r>
@@ -1508,7 +1466,6 @@
         <w:t xml:space="preserve">. </w:t>
       </w:r>
       <w:proofErr w:type="spellStart"/>
-      <w:proofErr w:type="gramStart"/>
       <w:r>
         <w:rPr>
           <w:lang w:val="nl-NL"/>
@@ -1516,7 +1473,6 @@
         <w:t>not</w:t>
       </w:r>
       <w:proofErr w:type="spellEnd"/>
-      <w:proofErr w:type="gramEnd"/>
       <w:r>
         <w:rPr>
           <w:lang w:val="nl-NL"/>
@@ -1708,446 +1664,62 @@
     <w:p>
       <w:pPr>
         <w:spacing w:after="0"/>
-        <w:rPr>
-          <w:rFonts w:asciiTheme="majorHAnsi" w:eastAsiaTheme="majorEastAsia" w:hAnsiTheme="majorHAnsi" w:cstheme="majorBidi"/>
-          <w:b/>
-          <w:bCs/>
-          <w:color w:val="345A8A" w:themeColor="accent1" w:themeShade="B5"/>
-          <w:sz w:val="32"/>
-          <w:szCs w:val="32"/>
-          <w:lang w:val="nl-NL"/>
-        </w:rPr>
-      </w:pPr>
-      <w:r>
-        <w:rPr>
-          <w:lang w:val="nl-NL"/>
-        </w:rPr>
+      </w:pPr>
+      <w:r>
         <w:br w:type="page"/>
       </w:r>
     </w:p>
     <w:p>
       <w:pPr>
-        <w:pStyle w:val="Heading1"/>
-        <w:rPr>
-          <w:lang w:val="nl-NL"/>
-        </w:rPr>
-      </w:pPr>
-      <w:bookmarkStart w:id="4" w:name="_Toc96731963"/>
-      <w:r>
-        <w:rPr>
-          <w:lang w:val="nl-NL"/>
-        </w:rPr>
-        <w:lastRenderedPageBreak/>
-        <w:t>Het Sushi-applicatieprotocol</w:t>
-      </w:r>
-      <w:bookmarkEnd w:id="0"/>
-      <w:bookmarkEnd w:id="4"/>
-    </w:p>
-    <w:p>
-      <w:pPr>
-        <w:pStyle w:val="FirstParagraph"/>
-        <w:rPr>
-          <w:lang w:val="nl-NL"/>
-        </w:rPr>
-      </w:pPr>
-      <w:r>
-        <w:rPr>
-          <w:lang w:val="nl-NL"/>
-        </w:rPr>
-        <w:t xml:space="preserve">Het applicatieprotocol dat is opgesteld voor de opdracht tussen de 2 </w:t>
-      </w:r>
-      <w:proofErr w:type="spellStart"/>
-      <w:r>
-        <w:rPr>
-          <w:lang w:val="nl-NL"/>
-        </w:rPr>
-        <w:t>clients</w:t>
-      </w:r>
-      <w:proofErr w:type="spellEnd"/>
-      <w:r>
-        <w:rPr>
-          <w:lang w:val="nl-NL"/>
-        </w:rPr>
-        <w:t xml:space="preserve"> van het Red-team en het Rob/Bryan-team wordt het Sushi protocol genoemd. Het Sushi (Standard Uniform </w:t>
-      </w:r>
-      <w:proofErr w:type="spellStart"/>
-      <w:r>
-        <w:rPr>
-          <w:lang w:val="nl-NL"/>
-        </w:rPr>
-        <w:t>Staging</w:t>
-      </w:r>
-      <w:proofErr w:type="spellEnd"/>
-      <w:r>
-        <w:rPr>
-          <w:lang w:val="nl-NL"/>
-        </w:rPr>
-        <w:t xml:space="preserve"> Highway Interface) applicatieprotocol zorgt voor de </w:t>
-      </w:r>
-      <w:proofErr w:type="spellStart"/>
-      <w:r>
-        <w:rPr>
-          <w:lang w:val="nl-NL"/>
-        </w:rPr>
-        <w:t>communnicatie</w:t>
-      </w:r>
-      <w:proofErr w:type="spellEnd"/>
-      <w:r>
-        <w:rPr>
-          <w:lang w:val="nl-NL"/>
-        </w:rPr>
-        <w:t xml:space="preserve"> tussen de </w:t>
-      </w:r>
-      <w:proofErr w:type="spellStart"/>
-      <w:r>
-        <w:rPr>
-          <w:lang w:val="nl-NL"/>
-        </w:rPr>
-        <w:t>client</w:t>
-      </w:r>
-      <w:proofErr w:type="spellEnd"/>
-      <w:r>
-        <w:rPr>
-          <w:lang w:val="nl-NL"/>
-        </w:rPr>
-        <w:t xml:space="preserve"> en de server.</w:t>
-      </w:r>
-    </w:p>
-    <w:p>
-      <w:pPr>
-        <w:pStyle w:val="Heading2"/>
-        <w:rPr>
-          <w:lang w:val="nl-NL"/>
-        </w:rPr>
-      </w:pPr>
-      <w:bookmarkStart w:id="5" w:name="X81f559f608c3df35777b2d110612cbc618a9314"/>
-      <w:bookmarkStart w:id="6" w:name="_Toc96731964"/>
-      <w:r>
-        <w:rPr>
-          <w:lang w:val="nl-NL"/>
-        </w:rPr>
-        <w:t>Waar moet het Sushi-</w:t>
-      </w:r>
-      <w:proofErr w:type="spellStart"/>
-      <w:r>
-        <w:rPr>
-          <w:lang w:val="nl-NL"/>
-        </w:rPr>
-        <w:t>applicaiteprotocol</w:t>
-      </w:r>
-      <w:proofErr w:type="spellEnd"/>
-      <w:r>
-        <w:rPr>
-          <w:lang w:val="nl-NL"/>
-        </w:rPr>
-        <w:t xml:space="preserve"> aan voldoen</w:t>
-      </w:r>
-      <w:bookmarkEnd w:id="5"/>
-      <w:bookmarkEnd w:id="6"/>
-    </w:p>
-    <w:p>
-      <w:pPr>
-        <w:pStyle w:val="BlockText"/>
-      </w:pPr>
-      <w:r>
-        <w:t>Request: STATUS</w:t>
-      </w:r>
-      <w:r>
-        <w:br/>
-        <w:t>Response: checksum of all files currently on server</w:t>
-      </w:r>
-      <w:r>
-        <w:br/>
-        <w:t>####</w:t>
-      </w:r>
-      <w:r>
-        <w:br/>
-      </w:r>
-      <w:proofErr w:type="spellStart"/>
-      <w:r>
-        <w:t>Functie</w:t>
-      </w:r>
-      <w:proofErr w:type="spellEnd"/>
-      <w:r>
-        <w:t xml:space="preserve"> 2.1: Read -&gt; client.jar –verify $DIR</w:t>
-      </w:r>
-    </w:p>
-    <w:p>
-      <w:pPr>
-        <w:pStyle w:val="BlockText"/>
-      </w:pPr>
-      <w:r>
-        <w:t>Request: SYNC</w:t>
-      </w:r>
-      <w:r>
-        <w:br/>
-        <w:t>Response: list of all files (filenames) and individual checksums</w:t>
-      </w:r>
-      <w:r>
-        <w:br/>
-        <w:t>####</w:t>
-      </w:r>
-      <w:r>
-        <w:br/>
-      </w:r>
-      <w:proofErr w:type="spellStart"/>
-      <w:r>
-        <w:t>Functie</w:t>
-      </w:r>
-      <w:proofErr w:type="spellEnd"/>
-      <w:r>
-        <w:t xml:space="preserve"> 2.2: Read -&gt; client.jar –list $DIR</w:t>
-      </w:r>
-    </w:p>
-    <w:p>
-      <w:pPr>
-        <w:pStyle w:val="BlockText"/>
-      </w:pPr>
-      <w:r>
-        <w:t>Request: RETRIEVE file(filename)</w:t>
-      </w:r>
-      <w:r>
-        <w:br/>
-        <w:t xml:space="preserve">Response: </w:t>
-      </w:r>
-      <w:proofErr w:type="gramStart"/>
-      <w:r>
-        <w:t>filename ;</w:t>
-      </w:r>
-      <w:proofErr w:type="gramEnd"/>
-      <w:r>
-        <w:t xml:space="preserve"> </w:t>
-      </w:r>
-      <w:proofErr w:type="spellStart"/>
-      <w:r>
-        <w:t>filesize</w:t>
-      </w:r>
-      <w:proofErr w:type="spellEnd"/>
-      <w:r>
-        <w:t xml:space="preserve"> ; checksum </w:t>
-      </w:r>
-      <w:r>
-        <w:br/>
-        <w:t xml:space="preserve">#### </w:t>
-      </w:r>
-      <w:proofErr w:type="spellStart"/>
-      <w:r>
-        <w:t>Functie</w:t>
-      </w:r>
-      <w:proofErr w:type="spellEnd"/>
-      <w:r>
-        <w:t xml:space="preserve"> 2.3: Read -&gt; client.jar –fetch $DIR</w:t>
-      </w:r>
-      <w:r>
-        <w:br/>
-      </w:r>
-      <w:proofErr w:type="spellStart"/>
-      <w:r>
-        <w:t>Functie</w:t>
-      </w:r>
-      <w:proofErr w:type="spellEnd"/>
-      <w:r>
-        <w:t xml:space="preserve"> 5: Read -&gt; client.jar –fetch $FILE</w:t>
-      </w:r>
-    </w:p>
-    <w:p>
-      <w:pPr>
-        <w:pStyle w:val="BlockText"/>
-      </w:pPr>
-      <w:r>
-        <w:t>Request: UPLOAD</w:t>
-      </w:r>
-      <w:r>
-        <w:br/>
-        <w:t>Response: ???</w:t>
-      </w:r>
-      <w:r>
-        <w:br/>
-        <w:t xml:space="preserve">#### </w:t>
-      </w:r>
-      <w:proofErr w:type="spellStart"/>
-      <w:r>
-        <w:t>Functie</w:t>
-      </w:r>
-      <w:proofErr w:type="spellEnd"/>
-      <w:r>
-        <w:t xml:space="preserve"> 1: Create/Update -&gt; client.jar –make-</w:t>
-      </w:r>
-      <w:proofErr w:type="spellStart"/>
-      <w:r>
-        <w:t>dir</w:t>
-      </w:r>
-      <w:proofErr w:type="spellEnd"/>
-      <w:r>
-        <w:t xml:space="preserve"> $DIR</w:t>
-      </w:r>
-      <w:r>
-        <w:br/>
-      </w:r>
-      <w:proofErr w:type="spellStart"/>
-      <w:r>
-        <w:t>Functie</w:t>
-      </w:r>
-      <w:proofErr w:type="spellEnd"/>
-      <w:r>
-        <w:t xml:space="preserve"> 4: Create/Update -&gt; client.jar –backup $LOCAL_</w:t>
-      </w:r>
-      <w:proofErr w:type="gramStart"/>
-      <w:r>
-        <w:t>FILE:REMOTE</w:t>
-      </w:r>
-      <w:proofErr w:type="gramEnd"/>
-      <w:r>
-        <w:t>_DIR</w:t>
-      </w:r>
-    </w:p>
-    <w:p>
-      <w:pPr>
-        <w:pStyle w:val="BlockText"/>
-      </w:pPr>
-      <w:r>
-        <w:t>Request: DELETE</w:t>
-      </w:r>
-      <w:r>
-        <w:br/>
-        <w:t>Response: ???</w:t>
-      </w:r>
-      <w:r>
-        <w:br/>
-        <w:t xml:space="preserve">#### </w:t>
-      </w:r>
-      <w:proofErr w:type="spellStart"/>
-      <w:r>
-        <w:t>Functie</w:t>
-      </w:r>
-      <w:proofErr w:type="spellEnd"/>
-      <w:r>
-        <w:t xml:space="preserve"> 3: Delete -&gt; client.jar –remove $DIR</w:t>
-      </w:r>
-      <w:r>
-        <w:br/>
-      </w:r>
-      <w:proofErr w:type="spellStart"/>
-      <w:r>
-        <w:t>Functie</w:t>
-      </w:r>
-      <w:proofErr w:type="spellEnd"/>
-      <w:r>
-        <w:t xml:space="preserve"> 6: Delete -&gt; client.jar –remove $FILE</w:t>
-      </w:r>
-    </w:p>
-    <w:p>
-      <w:pPr>
-        <w:pStyle w:val="FirstParagraph"/>
-      </w:pPr>
-      <w:r>
-        <w:t>Crab Roll Seaweed Daikon</w:t>
-      </w:r>
-    </w:p>
-    <w:p>
-      <w:pPr>
-        <w:pStyle w:val="Heading1"/>
-      </w:pPr>
-      <w:bookmarkStart w:id="7" w:name="legenda"/>
-      <w:bookmarkStart w:id="8" w:name="_Toc96731965"/>
-      <w:r>
-        <w:t>Legenda</w:t>
-      </w:r>
-      <w:bookmarkEnd w:id="7"/>
-      <w:bookmarkEnd w:id="8"/>
-    </w:p>
-    <w:p>
-      <w:pPr>
-        <w:pStyle w:val="FirstParagraph"/>
-      </w:pPr>
-      <w:r>
-        <w:t>Order -&gt; request: IP: port</w:t>
-      </w:r>
-      <w:r>
-        <w:br/>
-        <w:t>Serving -&gt; command: status, sync, retrieve, delete, upload</w:t>
-      </w:r>
-      <w:r>
-        <w:br/>
-        <w:t>response headers: status 200/400/500</w:t>
-      </w:r>
-      <w:r>
-        <w:br/>
-        <w:t>request header: method, encryption, path</w:t>
-      </w:r>
-      <w:r>
-        <w:br/>
-        <w:t>body: data stream</w:t>
-      </w:r>
-      <w:r>
-        <w:br/>
-        <w:t>only support utf8</w:t>
+        <w:suppressAutoHyphens w:val="0"/>
+        <w:spacing w:after="29" w:line="233" w:lineRule="auto"/>
+      </w:pPr>
+    </w:p>
+    <w:p>
+      <w:pPr>
+        <w:pStyle w:val="Kop1"/>
+        <w:rPr>
+          <w:lang w:val="nl-NL"/>
+        </w:rPr>
+      </w:pPr>
+      <w:r>
+        <w:rPr>
+          <w:lang w:val="nl-NL"/>
+        </w:rPr>
+        <w:t>Infrastructuur</w:t>
+      </w:r>
+    </w:p>
+    <w:p>
+      <w:pPr>
+        <w:pStyle w:val="Plattetekst"/>
+        <w:rPr>
+          <w:lang w:val="nl-NL"/>
+        </w:rPr>
+      </w:pPr>
+      <w:r>
+        <w:rPr>
+          <w:lang w:val="nl-NL"/>
+        </w:rPr>
+        <w:t>De beoogde infrastructuur van de Filesharing applicatie</w:t>
       </w:r>
     </w:p>
     <w:p>
       <w:pPr>
         <w:spacing w:after="0"/>
         <w:rPr>
-          <w:rFonts w:asciiTheme="majorHAnsi" w:eastAsiaTheme="majorEastAsia" w:hAnsiTheme="majorHAnsi" w:cstheme="majorBidi"/>
-          <w:b/>
-          <w:bCs/>
-          <w:color w:val="345A8A" w:themeColor="accent1" w:themeShade="B5"/>
-          <w:sz w:val="32"/>
-          <w:szCs w:val="32"/>
-        </w:rPr>
-      </w:pPr>
-      <w:bookmarkStart w:id="9" w:name="visualisatie-van-het-sushi-protocol"/>
-      <w:r>
-        <w:br w:type="page"/>
-      </w:r>
-    </w:p>
-    <w:p>
-      <w:pPr>
-        <w:pStyle w:val="Heading1"/>
-        <w:rPr>
-          <w:lang w:val="nl-NL"/>
-        </w:rPr>
-      </w:pPr>
-      <w:bookmarkStart w:id="10" w:name="_Toc96731966"/>
-      <w:r>
-        <w:rPr>
-          <w:lang w:val="nl-NL"/>
-        </w:rPr>
-        <w:lastRenderedPageBreak/>
-        <w:t>Visualisatie van het sushi-protocol</w:t>
-      </w:r>
-      <w:bookmarkEnd w:id="9"/>
-      <w:bookmarkEnd w:id="10"/>
-    </w:p>
-    <w:p>
-      <w:pPr>
-        <w:pStyle w:val="BodyText"/>
-        <w:rPr>
-          <w:lang w:val="nl-NL"/>
-        </w:rPr>
-      </w:pPr>
-    </w:p>
-    <w:p>
-      <w:pPr>
-        <w:pStyle w:val="BodyText"/>
+          <w:lang w:val="nl-NL"/>
+        </w:rPr>
       </w:pPr>
       <w:r>
         <w:rPr>
           <w:noProof/>
+          <w:lang w:val="nl-NL"/>
         </w:rPr>
         <w:drawing>
-          <wp:anchor distT="0" distB="0" distL="0" distR="0" simplePos="0" relativeHeight="2" behindDoc="0" locked="0" layoutInCell="1" allowOverlap="1" wp14:anchorId="6AD5CF5E" wp14:editId="27813A11">
-            <wp:simplePos x="0" y="0"/>
-            <wp:positionH relativeFrom="column">
-              <wp:align>center</wp:align>
-            </wp:positionH>
-            <wp:positionV relativeFrom="paragraph">
-              <wp:posOffset>635</wp:posOffset>
-            </wp:positionV>
-            <wp:extent cx="6129655" cy="4871720"/>
-            <wp:effectExtent l="0" t="0" r="0" b="0"/>
-            <wp:wrapSquare wrapText="largest"/>
-            <wp:docPr id="1" name="Image1"/>
+          <wp:inline distT="0" distB="0" distL="0" distR="0" wp14:anchorId="550D2681" wp14:editId="44EA6AA9">
+            <wp:extent cx="5915025" cy="4010025"/>
+            <wp:effectExtent l="0" t="0" r="9525" b="9525"/>
+            <wp:docPr id="3" name="Afbeelding 3"/>
             <wp:cNvGraphicFramePr>
               <a:graphicFrameLocks xmlns:a="http://schemas.openxmlformats.org/drawingml/2006/main" noChangeAspect="1"/>
             </wp:cNvGraphicFramePr>
@@ -2155,21 +1727,25 @@
               <a:graphicData uri="http://schemas.openxmlformats.org/drawingml/2006/picture">
                 <pic:pic xmlns:pic="http://schemas.openxmlformats.org/drawingml/2006/picture">
                   <pic:nvPicPr>
-                    <pic:cNvPr id="1" name="Image1"/>
-                    <pic:cNvPicPr>
-                      <a:picLocks noChangeAspect="1" noChangeArrowheads="1"/>
-                    </pic:cNvPicPr>
+                    <pic:cNvPr id="3" name="Afbeelding 3"/>
+                    <pic:cNvPicPr/>
                   </pic:nvPicPr>
                   <pic:blipFill>
-                    <a:blip r:embed="rId6"/>
+                    <a:blip r:embed="rId6">
+                      <a:extLst>
+                        <a:ext uri="{28A0092B-C50C-407E-A947-70E740481C1C}">
+                          <a14:useLocalDpi xmlns:a14="http://schemas.microsoft.com/office/drawing/2010/main" val="0"/>
+                        </a:ext>
+                      </a:extLst>
+                    </a:blip>
                     <a:stretch>
                       <a:fillRect/>
                     </a:stretch>
                   </pic:blipFill>
-                  <pic:spPr bwMode="auto">
+                  <pic:spPr>
                     <a:xfrm>
                       <a:off x="0" y="0"/>
-                      <a:ext cx="6129655" cy="4871720"/>
+                      <a:ext cx="5915025" cy="4010025"/>
                     </a:xfrm>
                     <a:prstGeom prst="rect">
                       <a:avLst/>
@@ -2178,7 +1754,418 @@
                 </pic:pic>
               </a:graphicData>
             </a:graphic>
-          </wp:anchor>
+          </wp:inline>
+        </w:drawing>
+      </w:r>
+    </w:p>
+    <w:p>
+      <w:pPr>
+        <w:pStyle w:val="Kop1"/>
+        <w:rPr>
+          <w:lang w:val="nl-NL"/>
+        </w:rPr>
+      </w:pPr>
+      <w:bookmarkStart w:id="4" w:name="_Toc96731963"/>
+      <w:r>
+        <w:rPr>
+          <w:lang w:val="nl-NL"/>
+        </w:rPr>
+        <w:t>Het Sushi-applicatieprotocol</w:t>
+      </w:r>
+      <w:bookmarkEnd w:id="0"/>
+      <w:bookmarkEnd w:id="4"/>
+    </w:p>
+    <w:p>
+      <w:pPr>
+        <w:pStyle w:val="FirstParagraph"/>
+        <w:rPr>
+          <w:lang w:val="nl-NL"/>
+        </w:rPr>
+      </w:pPr>
+      <w:r>
+        <w:rPr>
+          <w:lang w:val="nl-NL"/>
+        </w:rPr>
+        <w:t xml:space="preserve">Het applicatieprotocol dat is opgesteld voor de opdracht tussen de 2 clients van het Red-team en het Rob/Bryan-team wordt het Sushi protocol genoemd. Het Sushi (Standard Uniform </w:t>
+      </w:r>
+      <w:proofErr w:type="spellStart"/>
+      <w:r>
+        <w:rPr>
+          <w:lang w:val="nl-NL"/>
+        </w:rPr>
+        <w:t>Staging</w:t>
+      </w:r>
+      <w:proofErr w:type="spellEnd"/>
+      <w:r>
+        <w:rPr>
+          <w:lang w:val="nl-NL"/>
+        </w:rPr>
+        <w:t xml:space="preserve"> Highway Interface) applicatieprotocol zorgt voor de </w:t>
+      </w:r>
+      <w:proofErr w:type="spellStart"/>
+      <w:r>
+        <w:rPr>
+          <w:lang w:val="nl-NL"/>
+        </w:rPr>
+        <w:t>communnicatie</w:t>
+      </w:r>
+      <w:proofErr w:type="spellEnd"/>
+      <w:r>
+        <w:rPr>
+          <w:lang w:val="nl-NL"/>
+        </w:rPr>
+        <w:t xml:space="preserve"> tussen de client en de server.</w:t>
+      </w:r>
+    </w:p>
+    <w:p>
+      <w:pPr>
+        <w:pStyle w:val="Kop2"/>
+        <w:rPr>
+          <w:lang w:val="nl-NL"/>
+        </w:rPr>
+      </w:pPr>
+      <w:bookmarkStart w:id="5" w:name="X81f559f608c3df35777b2d110612cbc618a9314"/>
+      <w:bookmarkStart w:id="6" w:name="_Toc96731964"/>
+      <w:r>
+        <w:rPr>
+          <w:lang w:val="nl-NL"/>
+        </w:rPr>
+        <w:t>Waar moet het Sushi-</w:t>
+      </w:r>
+      <w:proofErr w:type="spellStart"/>
+      <w:r>
+        <w:rPr>
+          <w:lang w:val="nl-NL"/>
+        </w:rPr>
+        <w:t>applicaiteprotocol</w:t>
+      </w:r>
+      <w:proofErr w:type="spellEnd"/>
+      <w:r>
+        <w:rPr>
+          <w:lang w:val="nl-NL"/>
+        </w:rPr>
+        <w:t xml:space="preserve"> aan voldoen</w:t>
+      </w:r>
+      <w:bookmarkEnd w:id="5"/>
+      <w:bookmarkEnd w:id="6"/>
+    </w:p>
+    <w:p>
+      <w:pPr>
+        <w:pStyle w:val="Bloktekst"/>
+      </w:pPr>
+      <w:r>
+        <w:t>Request: STATUS</w:t>
+      </w:r>
+      <w:r>
+        <w:br/>
+        <w:t>Response: checksum of all files currently on server</w:t>
+      </w:r>
+      <w:r>
+        <w:br/>
+        <w:t>####</w:t>
+      </w:r>
+      <w:r>
+        <w:br/>
+      </w:r>
+      <w:proofErr w:type="spellStart"/>
+      <w:r>
+        <w:t>Functie</w:t>
+      </w:r>
+      <w:proofErr w:type="spellEnd"/>
+      <w:r>
+        <w:t xml:space="preserve"> 2.1: Read -&gt; client.jar –verify $DIR</w:t>
+      </w:r>
+    </w:p>
+    <w:p>
+      <w:pPr>
+        <w:pStyle w:val="Bloktekst"/>
+      </w:pPr>
+      <w:r>
+        <w:t>Request: SYNC</w:t>
+      </w:r>
+      <w:r>
+        <w:br/>
+        <w:t>Response: list of all files (filenames) and individual checksums</w:t>
+      </w:r>
+      <w:r>
+        <w:br/>
+      </w:r>
+      <w:r>
+        <w:lastRenderedPageBreak/>
+        <w:t>####</w:t>
+      </w:r>
+      <w:r>
+        <w:br/>
+      </w:r>
+      <w:proofErr w:type="spellStart"/>
+      <w:r>
+        <w:t>Functie</w:t>
+      </w:r>
+      <w:proofErr w:type="spellEnd"/>
+      <w:r>
+        <w:t xml:space="preserve"> 2.2: Read -&gt; client.jar –list $DIR</w:t>
+      </w:r>
+    </w:p>
+    <w:p>
+      <w:pPr>
+        <w:pStyle w:val="Bloktekst"/>
+      </w:pPr>
+      <w:r>
+        <w:t>Request: RETRIEVE file(filename)</w:t>
+      </w:r>
+      <w:r>
+        <w:br/>
+        <w:t xml:space="preserve">Response: filename ; </w:t>
+      </w:r>
+      <w:proofErr w:type="spellStart"/>
+      <w:r>
+        <w:t>filesize</w:t>
+      </w:r>
+      <w:proofErr w:type="spellEnd"/>
+      <w:r>
+        <w:t xml:space="preserve"> ; checksum </w:t>
+      </w:r>
+      <w:r>
+        <w:br/>
+        <w:t xml:space="preserve">#### </w:t>
+      </w:r>
+      <w:proofErr w:type="spellStart"/>
+      <w:r>
+        <w:t>Functie</w:t>
+      </w:r>
+      <w:proofErr w:type="spellEnd"/>
+      <w:r>
+        <w:t xml:space="preserve"> 2.3: Read -&gt; client.jar –fetch $DIR</w:t>
+      </w:r>
+      <w:r>
+        <w:br/>
+      </w:r>
+      <w:proofErr w:type="spellStart"/>
+      <w:r>
+        <w:t>Functie</w:t>
+      </w:r>
+      <w:proofErr w:type="spellEnd"/>
+      <w:r>
+        <w:t xml:space="preserve"> 5: Read -&gt; client.jar –fetch $FILE</w:t>
+      </w:r>
+    </w:p>
+    <w:p>
+      <w:pPr>
+        <w:pStyle w:val="Bloktekst"/>
+      </w:pPr>
+      <w:r>
+        <w:t>Request: UPLOAD</w:t>
+      </w:r>
+      <w:r>
+        <w:br/>
+        <w:t>Response: ???</w:t>
+      </w:r>
+      <w:r>
+        <w:br/>
+        <w:t xml:space="preserve">#### </w:t>
+      </w:r>
+      <w:proofErr w:type="spellStart"/>
+      <w:r>
+        <w:t>Functie</w:t>
+      </w:r>
+      <w:proofErr w:type="spellEnd"/>
+      <w:r>
+        <w:t xml:space="preserve"> 1: Create/Update -&gt; client.jar –make-</w:t>
+      </w:r>
+      <w:proofErr w:type="spellStart"/>
+      <w:r>
+        <w:t>dir</w:t>
+      </w:r>
+      <w:proofErr w:type="spellEnd"/>
+      <w:r>
+        <w:t xml:space="preserve"> $DIR</w:t>
+      </w:r>
+      <w:r>
+        <w:br/>
+      </w:r>
+      <w:proofErr w:type="spellStart"/>
+      <w:r>
+        <w:t>Functie</w:t>
+      </w:r>
+      <w:proofErr w:type="spellEnd"/>
+      <w:r>
+        <w:t xml:space="preserve"> 4: Create/Update -&gt; client.jar –backup $LOCAL_FILE:REMOTE_DIR</w:t>
+      </w:r>
+    </w:p>
+    <w:p>
+      <w:pPr>
+        <w:pStyle w:val="Bloktekst"/>
+      </w:pPr>
+      <w:r>
+        <w:t>Request: DELETE</w:t>
+      </w:r>
+      <w:r>
+        <w:br/>
+        <w:t>Response: ???</w:t>
+      </w:r>
+      <w:r>
+        <w:br/>
+        <w:t xml:space="preserve">#### </w:t>
+      </w:r>
+      <w:proofErr w:type="spellStart"/>
+      <w:r>
+        <w:t>Functie</w:t>
+      </w:r>
+      <w:proofErr w:type="spellEnd"/>
+      <w:r>
+        <w:t xml:space="preserve"> 3: Delete -&gt; client.jar –remove $DIR</w:t>
+      </w:r>
+      <w:r>
+        <w:br/>
+      </w:r>
+      <w:proofErr w:type="spellStart"/>
+      <w:r>
+        <w:t>Functie</w:t>
+      </w:r>
+      <w:proofErr w:type="spellEnd"/>
+      <w:r>
+        <w:t xml:space="preserve"> 6: Delete -&gt; client.jar –remove $FILE</w:t>
+      </w:r>
+    </w:p>
+    <w:p>
+      <w:pPr>
+        <w:pStyle w:val="FirstParagraph"/>
+      </w:pPr>
+      <w:r>
+        <w:t>Crab Roll Seaweed Daikon</w:t>
+      </w:r>
+    </w:p>
+    <w:p>
+      <w:pPr>
+        <w:pStyle w:val="Kop1"/>
+      </w:pPr>
+      <w:bookmarkStart w:id="7" w:name="legenda"/>
+      <w:bookmarkStart w:id="8" w:name="_Toc96731965"/>
+      <w:r>
+        <w:t>Legenda</w:t>
+      </w:r>
+      <w:bookmarkEnd w:id="7"/>
+      <w:bookmarkEnd w:id="8"/>
+    </w:p>
+    <w:p>
+      <w:pPr>
+        <w:pStyle w:val="FirstParagraph"/>
+      </w:pPr>
+      <w:r>
+        <w:t>Order -&gt; request: IP: port</w:t>
+      </w:r>
+      <w:r>
+        <w:br/>
+        <w:t>Serving -&gt; command: status, sync, retrieve, delete, upload</w:t>
+      </w:r>
+      <w:r>
+        <w:br/>
+        <w:t>response headers: status 200/400/500</w:t>
+      </w:r>
+      <w:r>
+        <w:br/>
+        <w:t>request header: method, encryption, path</w:t>
+      </w:r>
+      <w:r>
+        <w:br/>
+        <w:t>body: data stream</w:t>
+      </w:r>
+      <w:r>
+        <w:br/>
+        <w:t>only support utf8</w:t>
+      </w:r>
+    </w:p>
+    <w:p>
+      <w:pPr>
+        <w:spacing w:after="0"/>
+        <w:rPr>
+          <w:rFonts w:asciiTheme="majorHAnsi" w:eastAsiaTheme="majorEastAsia" w:hAnsiTheme="majorHAnsi" w:cstheme="majorBidi"/>
+          <w:b/>
+          <w:bCs/>
+          <w:color w:val="345A8A" w:themeColor="accent1" w:themeShade="B5"/>
+          <w:sz w:val="32"/>
+          <w:szCs w:val="32"/>
+        </w:rPr>
+      </w:pPr>
+      <w:bookmarkStart w:id="9" w:name="visualisatie-van-het-sushi-protocol"/>
+      <w:r>
+        <w:br w:type="page"/>
+      </w:r>
+    </w:p>
+    <w:p>
+      <w:pPr>
+        <w:pStyle w:val="Kop1"/>
+        <w:rPr>
+          <w:lang w:val="nl-NL"/>
+        </w:rPr>
+      </w:pPr>
+      <w:bookmarkStart w:id="10" w:name="_Toc96731966"/>
+      <w:r>
+        <w:rPr>
+          <w:lang w:val="nl-NL"/>
+        </w:rPr>
+        <w:lastRenderedPageBreak/>
+        <w:t>Visualisatie van het sushi-protocol</w:t>
+      </w:r>
+      <w:bookmarkEnd w:id="9"/>
+      <w:bookmarkEnd w:id="10"/>
+    </w:p>
+    <w:p>
+      <w:pPr>
+        <w:pStyle w:val="Plattetekst"/>
+        <w:rPr>
+          <w:lang w:val="nl-NL"/>
+        </w:rPr>
+      </w:pPr>
+    </w:p>
+    <w:p>
+      <w:pPr>
+        <w:pStyle w:val="Plattetekst"/>
+      </w:pPr>
+      <w:r>
+        <w:rPr>
+          <w:noProof/>
+        </w:rPr>
+        <w:drawing>
+          <wp:inline distT="0" distB="0" distL="0" distR="0" wp14:anchorId="1657983A" wp14:editId="747136C7">
+            <wp:extent cx="5943600" cy="4730115"/>
+            <wp:effectExtent l="0" t="0" r="0" b="0"/>
+            <wp:docPr id="2" name="Afbeelding 2"/>
+            <wp:cNvGraphicFramePr>
+              <a:graphicFrameLocks xmlns:a="http://schemas.openxmlformats.org/drawingml/2006/main" noChangeAspect="1"/>
+            </wp:cNvGraphicFramePr>
+            <a:graphic xmlns:a="http://schemas.openxmlformats.org/drawingml/2006/main">
+              <a:graphicData uri="http://schemas.openxmlformats.org/drawingml/2006/picture">
+                <pic:pic xmlns:pic="http://schemas.openxmlformats.org/drawingml/2006/picture">
+                  <pic:nvPicPr>
+                    <pic:cNvPr id="2" name="Afbeelding 2"/>
+                    <pic:cNvPicPr/>
+                  </pic:nvPicPr>
+                  <pic:blipFill>
+                    <a:blip r:embed="rId7" cstate="print">
+                      <a:extLst>
+                        <a:ext uri="{28A0092B-C50C-407E-A947-70E740481C1C}">
+                          <a14:useLocalDpi xmlns:a14="http://schemas.microsoft.com/office/drawing/2010/main" val="0"/>
+                        </a:ext>
+                      </a:extLst>
+                    </a:blip>
+                    <a:stretch>
+                      <a:fillRect/>
+                    </a:stretch>
+                  </pic:blipFill>
+                  <pic:spPr>
+                    <a:xfrm>
+                      <a:off x="0" y="0"/>
+                      <a:ext cx="5943600" cy="4730115"/>
+                    </a:xfrm>
+                    <a:prstGeom prst="rect">
+                      <a:avLst/>
+                    </a:prstGeom>
+                  </pic:spPr>
+                </pic:pic>
+              </a:graphicData>
+            </a:graphic>
+          </wp:inline>
         </w:drawing>
       </w:r>
     </w:p>
@@ -3198,17 +3185,17 @@
     <w:lsdException w:name="Unresolved Mention" w:semiHidden="1" w:uiPriority="99" w:unhideWhenUsed="1"/>
     <w:lsdException w:name="Smart Link" w:semiHidden="1" w:uiPriority="99" w:unhideWhenUsed="1"/>
   </w:latentStyles>
-  <w:style w:type="paragraph" w:default="1" w:styleId="Normal">
+  <w:style w:type="paragraph" w:default="1" w:styleId="Standaard">
     <w:name w:val="Normal"/>
     <w:qFormat/>
     <w:pPr>
       <w:spacing w:after="200"/>
     </w:pPr>
   </w:style>
-  <w:style w:type="paragraph" w:styleId="Heading1">
+  <w:style w:type="paragraph" w:styleId="Kop1">
     <w:name w:val="heading 1"/>
-    <w:basedOn w:val="Normal"/>
-    <w:next w:val="BodyText"/>
+    <w:basedOn w:val="Standaard"/>
+    <w:next w:val="Plattetekst"/>
     <w:uiPriority w:val="9"/>
     <w:qFormat/>
     <w:pPr>
@@ -3226,10 +3213,10 @@
       <w:szCs w:val="32"/>
     </w:rPr>
   </w:style>
-  <w:style w:type="paragraph" w:styleId="Heading2">
+  <w:style w:type="paragraph" w:styleId="Kop2">
     <w:name w:val="heading 2"/>
-    <w:basedOn w:val="Normal"/>
-    <w:next w:val="BodyText"/>
+    <w:basedOn w:val="Standaard"/>
+    <w:next w:val="Plattetekst"/>
     <w:uiPriority w:val="9"/>
     <w:unhideWhenUsed/>
     <w:qFormat/>
@@ -3248,10 +3235,10 @@
       <w:szCs w:val="32"/>
     </w:rPr>
   </w:style>
-  <w:style w:type="paragraph" w:styleId="Heading3">
+  <w:style w:type="paragraph" w:styleId="Kop3">
     <w:name w:val="heading 3"/>
-    <w:basedOn w:val="Normal"/>
-    <w:next w:val="BodyText"/>
+    <w:basedOn w:val="Standaard"/>
+    <w:next w:val="Plattetekst"/>
     <w:uiPriority w:val="9"/>
     <w:unhideWhenUsed/>
     <w:qFormat/>
@@ -3270,10 +3257,10 @@
       <w:szCs w:val="28"/>
     </w:rPr>
   </w:style>
-  <w:style w:type="paragraph" w:styleId="Heading4">
+  <w:style w:type="paragraph" w:styleId="Kop4">
     <w:name w:val="heading 4"/>
-    <w:basedOn w:val="Normal"/>
-    <w:next w:val="BodyText"/>
+    <w:basedOn w:val="Standaard"/>
+    <w:next w:val="Plattetekst"/>
     <w:uiPriority w:val="9"/>
     <w:unhideWhenUsed/>
     <w:qFormat/>
@@ -3290,10 +3277,10 @@
       <w:color w:val="4F81BD" w:themeColor="accent1"/>
     </w:rPr>
   </w:style>
-  <w:style w:type="paragraph" w:styleId="Heading5">
+  <w:style w:type="paragraph" w:styleId="Kop5">
     <w:name w:val="heading 5"/>
-    <w:basedOn w:val="Normal"/>
-    <w:next w:val="BodyText"/>
+    <w:basedOn w:val="Standaard"/>
+    <w:next w:val="Plattetekst"/>
     <w:uiPriority w:val="9"/>
     <w:unhideWhenUsed/>
     <w:qFormat/>
@@ -3310,10 +3297,10 @@
       <w:color w:val="4F81BD" w:themeColor="accent1"/>
     </w:rPr>
   </w:style>
-  <w:style w:type="paragraph" w:styleId="Heading6">
+  <w:style w:type="paragraph" w:styleId="Kop6">
     <w:name w:val="heading 6"/>
-    <w:basedOn w:val="Normal"/>
-    <w:next w:val="BodyText"/>
+    <w:basedOn w:val="Standaard"/>
+    <w:next w:val="Plattetekst"/>
     <w:uiPriority w:val="9"/>
     <w:unhideWhenUsed/>
     <w:qFormat/>
@@ -3328,10 +3315,10 @@
       <w:color w:val="4F81BD" w:themeColor="accent1"/>
     </w:rPr>
   </w:style>
-  <w:style w:type="paragraph" w:styleId="Heading7">
+  <w:style w:type="paragraph" w:styleId="Kop7">
     <w:name w:val="heading 7"/>
-    <w:basedOn w:val="Normal"/>
-    <w:next w:val="BodyText"/>
+    <w:basedOn w:val="Standaard"/>
+    <w:next w:val="Plattetekst"/>
     <w:uiPriority w:val="9"/>
     <w:unhideWhenUsed/>
     <w:qFormat/>
@@ -3346,10 +3333,10 @@
       <w:color w:val="4F81BD" w:themeColor="accent1"/>
     </w:rPr>
   </w:style>
-  <w:style w:type="paragraph" w:styleId="Heading8">
+  <w:style w:type="paragraph" w:styleId="Kop8">
     <w:name w:val="heading 8"/>
-    <w:basedOn w:val="Normal"/>
-    <w:next w:val="BodyText"/>
+    <w:basedOn w:val="Standaard"/>
+    <w:next w:val="Plattetekst"/>
     <w:uiPriority w:val="9"/>
     <w:unhideWhenUsed/>
     <w:qFormat/>
@@ -3364,10 +3351,10 @@
       <w:color w:val="4F81BD" w:themeColor="accent1"/>
     </w:rPr>
   </w:style>
-  <w:style w:type="paragraph" w:styleId="Heading9">
+  <w:style w:type="paragraph" w:styleId="Kop9">
     <w:name w:val="heading 9"/>
-    <w:basedOn w:val="Normal"/>
-    <w:next w:val="BodyText"/>
+    <w:basedOn w:val="Standaard"/>
+    <w:next w:val="Plattetekst"/>
     <w:uiPriority w:val="9"/>
     <w:unhideWhenUsed/>
     <w:qFormat/>
@@ -3382,13 +3369,13 @@
       <w:color w:val="4F81BD" w:themeColor="accent1"/>
     </w:rPr>
   </w:style>
-  <w:style w:type="character" w:default="1" w:styleId="DefaultParagraphFont">
+  <w:style w:type="character" w:default="1" w:styleId="Standaardalinea-lettertype">
     <w:name w:val="Default Paragraph Font"/>
     <w:uiPriority w:val="1"/>
     <w:semiHidden/>
     <w:unhideWhenUsed/>
   </w:style>
-  <w:style w:type="table" w:default="1" w:styleId="TableNormal">
+  <w:style w:type="table" w:default="1" w:styleId="Standaardtabel">
     <w:name w:val="Normal Table"/>
     <w:uiPriority w:val="99"/>
     <w:semiHidden/>
@@ -3403,21 +3390,21 @@
       </w:tblCellMar>
     </w:tblPr>
   </w:style>
-  <w:style w:type="numbering" w:default="1" w:styleId="NoList">
+  <w:style w:type="numbering" w:default="1" w:styleId="Geenlijst">
     <w:name w:val="No List"/>
     <w:uiPriority w:val="99"/>
     <w:semiHidden/>
     <w:unhideWhenUsed/>
   </w:style>
-  <w:style w:type="character" w:customStyle="1" w:styleId="CaptionChar">
-    <w:name w:val="Caption Char"/>
-    <w:basedOn w:val="DefaultParagraphFont"/>
-    <w:link w:val="Caption"/>
+  <w:style w:type="character" w:customStyle="1" w:styleId="BijschriftChar">
+    <w:name w:val="Bijschrift Char"/>
+    <w:basedOn w:val="Standaardalinea-lettertype"/>
+    <w:link w:val="Bijschrift"/>
     <w:qFormat/>
   </w:style>
   <w:style w:type="character" w:customStyle="1" w:styleId="VerbatimChar">
     <w:name w:val="Verbatim Char"/>
-    <w:basedOn w:val="CaptionChar"/>
+    <w:basedOn w:val="BijschriftChar"/>
     <w:link w:val="SourceCode"/>
     <w:qFormat/>
     <w:rPr>
@@ -3427,7 +3414,7 @@
   </w:style>
   <w:style w:type="character" w:customStyle="1" w:styleId="FootnoteCharacters">
     <w:name w:val="Footnote Characters"/>
-    <w:basedOn w:val="CaptionChar"/>
+    <w:basedOn w:val="BijschriftChar"/>
     <w:qFormat/>
     <w:rPr>
       <w:vertAlign w:val="superscript"/>
@@ -3441,7 +3428,7 @@
   </w:style>
   <w:style w:type="character" w:styleId="Hyperlink">
     <w:name w:val="Hyperlink"/>
-    <w:basedOn w:val="CaptionChar"/>
+    <w:basedOn w:val="BijschriftChar"/>
     <w:uiPriority w:val="99"/>
     <w:rPr>
       <w:color w:val="4F81BD" w:themeColor="accent1"/>
@@ -3768,8 +3755,8 @@
   </w:style>
   <w:style w:type="paragraph" w:customStyle="1" w:styleId="Heading">
     <w:name w:val="Heading"/>
-    <w:basedOn w:val="Normal"/>
-    <w:next w:val="BodyText"/>
+    <w:basedOn w:val="Standaard"/>
+    <w:next w:val="Plattetekst"/>
     <w:qFormat/>
     <w:pPr>
       <w:keepNext/>
@@ -3781,25 +3768,25 @@
       <w:szCs w:val="28"/>
     </w:rPr>
   </w:style>
-  <w:style w:type="paragraph" w:styleId="BodyText">
+  <w:style w:type="paragraph" w:styleId="Plattetekst">
     <w:name w:val="Body Text"/>
-    <w:basedOn w:val="Normal"/>
+    <w:basedOn w:val="Standaard"/>
     <w:qFormat/>
     <w:pPr>
       <w:spacing w:before="180" w:after="180"/>
     </w:pPr>
   </w:style>
-  <w:style w:type="paragraph" w:styleId="List">
+  <w:style w:type="paragraph" w:styleId="Lijst">
     <w:name w:val="List"/>
-    <w:basedOn w:val="BodyText"/>
+    <w:basedOn w:val="Plattetekst"/>
     <w:rPr>
       <w:rFonts w:cs="Lohit Devanagari"/>
     </w:rPr>
   </w:style>
-  <w:style w:type="paragraph" w:styleId="Caption">
+  <w:style w:type="paragraph" w:styleId="Bijschrift">
     <w:name w:val="caption"/>
-    <w:basedOn w:val="Normal"/>
-    <w:link w:val="CaptionChar"/>
+    <w:basedOn w:val="Standaard"/>
+    <w:link w:val="BijschriftChar"/>
     <w:qFormat/>
     <w:pPr>
       <w:spacing w:after="120"/>
@@ -3810,7 +3797,7 @@
   </w:style>
   <w:style w:type="paragraph" w:customStyle="1" w:styleId="Index">
     <w:name w:val="Index"/>
-    <w:basedOn w:val="Normal"/>
+    <w:basedOn w:val="Standaard"/>
     <w:qFormat/>
     <w:pPr>
       <w:suppressLineNumbers/>
@@ -3821,22 +3808,22 @@
   </w:style>
   <w:style w:type="paragraph" w:customStyle="1" w:styleId="FirstParagraph">
     <w:name w:val="First Paragraph"/>
-    <w:basedOn w:val="BodyText"/>
-    <w:next w:val="BodyText"/>
+    <w:basedOn w:val="Plattetekst"/>
+    <w:next w:val="Plattetekst"/>
     <w:qFormat/>
   </w:style>
   <w:style w:type="paragraph" w:customStyle="1" w:styleId="Compact">
     <w:name w:val="Compact"/>
-    <w:basedOn w:val="BodyText"/>
+    <w:basedOn w:val="Plattetekst"/>
     <w:qFormat/>
     <w:pPr>
       <w:spacing w:before="36" w:after="36"/>
     </w:pPr>
   </w:style>
-  <w:style w:type="paragraph" w:styleId="Title">
+  <w:style w:type="paragraph" w:styleId="Titel">
     <w:name w:val="Title"/>
-    <w:basedOn w:val="Normal"/>
-    <w:next w:val="BodyText"/>
+    <w:basedOn w:val="Standaard"/>
+    <w:next w:val="Plattetekst"/>
     <w:qFormat/>
     <w:pPr>
       <w:keepNext/>
@@ -3853,10 +3840,10 @@
       <w:szCs w:val="36"/>
     </w:rPr>
   </w:style>
-  <w:style w:type="paragraph" w:styleId="Subtitle">
+  <w:style w:type="paragraph" w:styleId="Ondertitel">
     <w:name w:val="Subtitle"/>
-    <w:basedOn w:val="Title"/>
-    <w:next w:val="BodyText"/>
+    <w:basedOn w:val="Titel"/>
+    <w:next w:val="Plattetekst"/>
     <w:qFormat/>
     <w:pPr>
       <w:spacing w:before="240"/>
@@ -3868,7 +3855,7 @@
   </w:style>
   <w:style w:type="paragraph" w:customStyle="1" w:styleId="Author">
     <w:name w:val="Author"/>
-    <w:next w:val="BodyText"/>
+    <w:next w:val="Plattetekst"/>
     <w:qFormat/>
     <w:pPr>
       <w:keepNext/>
@@ -3877,9 +3864,9 @@
       <w:jc w:val="center"/>
     </w:pPr>
   </w:style>
-  <w:style w:type="paragraph" w:styleId="Date">
+  <w:style w:type="paragraph" w:styleId="Datum">
     <w:name w:val="Date"/>
-    <w:next w:val="BodyText"/>
+    <w:next w:val="Plattetekst"/>
     <w:qFormat/>
     <w:pPr>
       <w:keepNext/>
@@ -3890,8 +3877,8 @@
   </w:style>
   <w:style w:type="paragraph" w:customStyle="1" w:styleId="Abstract">
     <w:name w:val="Abstract"/>
-    <w:basedOn w:val="Normal"/>
-    <w:next w:val="BodyText"/>
+    <w:basedOn w:val="Standaard"/>
+    <w:next w:val="Plattetekst"/>
     <w:qFormat/>
     <w:pPr>
       <w:keepNext/>
@@ -3903,15 +3890,15 @@
       <w:szCs w:val="20"/>
     </w:rPr>
   </w:style>
-  <w:style w:type="paragraph" w:styleId="Bibliography">
+  <w:style w:type="paragraph" w:styleId="Bibliografie">
     <w:name w:val="Bibliography"/>
-    <w:basedOn w:val="Normal"/>
-    <w:qFormat/>
-  </w:style>
-  <w:style w:type="paragraph" w:styleId="BlockText">
+    <w:basedOn w:val="Standaard"/>
+    <w:qFormat/>
+  </w:style>
+  <w:style w:type="paragraph" w:styleId="Bloktekst">
     <w:name w:val="Block Text"/>
-    <w:basedOn w:val="BodyText"/>
-    <w:next w:val="BodyText"/>
+    <w:basedOn w:val="Plattetekst"/>
+    <w:next w:val="Plattetekst"/>
     <w:uiPriority w:val="9"/>
     <w:unhideWhenUsed/>
     <w:qFormat/>
@@ -3925,16 +3912,16 @@
       <w:szCs w:val="20"/>
     </w:rPr>
   </w:style>
-  <w:style w:type="paragraph" w:styleId="FootnoteText">
+  <w:style w:type="paragraph" w:styleId="Voetnoottekst">
     <w:name w:val="footnote text"/>
-    <w:basedOn w:val="Normal"/>
+    <w:basedOn w:val="Standaard"/>
     <w:uiPriority w:val="9"/>
     <w:unhideWhenUsed/>
     <w:qFormat/>
   </w:style>
   <w:style w:type="paragraph" w:customStyle="1" w:styleId="DefinitionTerm">
     <w:name w:val="Definition Term"/>
-    <w:basedOn w:val="Normal"/>
+    <w:basedOn w:val="Standaard"/>
     <w:next w:val="Definition"/>
     <w:qFormat/>
     <w:pPr>
@@ -3948,12 +3935,12 @@
   </w:style>
   <w:style w:type="paragraph" w:customStyle="1" w:styleId="Definition">
     <w:name w:val="Definition"/>
-    <w:basedOn w:val="Normal"/>
+    <w:basedOn w:val="Standaard"/>
     <w:qFormat/>
   </w:style>
   <w:style w:type="paragraph" w:customStyle="1" w:styleId="TableCaption">
     <w:name w:val="Table Caption"/>
-    <w:basedOn w:val="Caption"/>
+    <w:basedOn w:val="Bijschrift"/>
     <w:qFormat/>
     <w:pPr>
       <w:keepNext/>
@@ -3961,12 +3948,12 @@
   </w:style>
   <w:style w:type="paragraph" w:customStyle="1" w:styleId="ImageCaption">
     <w:name w:val="Image Caption"/>
-    <w:basedOn w:val="Caption"/>
+    <w:basedOn w:val="Bijschrift"/>
     <w:qFormat/>
   </w:style>
   <w:style w:type="paragraph" w:customStyle="1" w:styleId="Figure">
     <w:name w:val="Figure"/>
-    <w:basedOn w:val="Normal"/>
+    <w:basedOn w:val="Standaard"/>
     <w:qFormat/>
   </w:style>
   <w:style w:type="paragraph" w:customStyle="1" w:styleId="CaptionedFigure">
@@ -3977,10 +3964,10 @@
       <w:keepNext/>
     </w:pPr>
   </w:style>
-  <w:style w:type="paragraph" w:styleId="TOCHeading">
+  <w:style w:type="paragraph" w:styleId="Kopvaninhoudsopgave">
     <w:name w:val="TOC Heading"/>
-    <w:basedOn w:val="Heading1"/>
-    <w:next w:val="BodyText"/>
+    <w:basedOn w:val="Kop1"/>
+    <w:next w:val="Plattetekst"/>
     <w:uiPriority w:val="39"/>
     <w:unhideWhenUsed/>
     <w:qFormat/>
@@ -3995,7 +3982,7 @@
   </w:style>
   <w:style w:type="paragraph" w:customStyle="1" w:styleId="SourceCode">
     <w:name w:val="Source Code"/>
-    <w:basedOn w:val="Normal"/>
+    <w:basedOn w:val="Standaard"/>
     <w:link w:val="VerbatimChar"/>
     <w:qFormat/>
   </w:style>
@@ -4014,10 +4001,10 @@
       </w:tblCellMar>
     </w:tblPr>
   </w:style>
-  <w:style w:type="paragraph" w:styleId="TOC1">
+  <w:style w:type="paragraph" w:styleId="Inhopg1">
     <w:name w:val="toc 1"/>
-    <w:basedOn w:val="Normal"/>
-    <w:next w:val="Normal"/>
+    <w:basedOn w:val="Standaard"/>
+    <w:next w:val="Standaard"/>
     <w:autoRedefine/>
     <w:uiPriority w:val="39"/>
     <w:unhideWhenUsed/>
@@ -4032,10 +4019,10 @@
       <w:iCs/>
     </w:rPr>
   </w:style>
-  <w:style w:type="paragraph" w:styleId="TOC2">
+  <w:style w:type="paragraph" w:styleId="Inhopg2">
     <w:name w:val="toc 2"/>
-    <w:basedOn w:val="Normal"/>
-    <w:next w:val="Normal"/>
+    <w:basedOn w:val="Standaard"/>
+    <w:next w:val="Standaard"/>
     <w:autoRedefine/>
     <w:uiPriority w:val="39"/>
     <w:unhideWhenUsed/>
@@ -4051,10 +4038,10 @@
       <w:szCs w:val="22"/>
     </w:rPr>
   </w:style>
-  <w:style w:type="paragraph" w:styleId="TOC3">
+  <w:style w:type="paragraph" w:styleId="Inhopg3">
     <w:name w:val="toc 3"/>
-    <w:basedOn w:val="Normal"/>
-    <w:next w:val="Normal"/>
+    <w:basedOn w:val="Standaard"/>
+    <w:next w:val="Standaard"/>
     <w:autoRedefine/>
     <w:semiHidden/>
     <w:unhideWhenUsed/>
@@ -4068,10 +4055,10 @@
       <w:szCs w:val="20"/>
     </w:rPr>
   </w:style>
-  <w:style w:type="paragraph" w:styleId="TOC4">
+  <w:style w:type="paragraph" w:styleId="Inhopg4">
     <w:name w:val="toc 4"/>
-    <w:basedOn w:val="Normal"/>
-    <w:next w:val="Normal"/>
+    <w:basedOn w:val="Standaard"/>
+    <w:next w:val="Standaard"/>
     <w:autoRedefine/>
     <w:semiHidden/>
     <w:unhideWhenUsed/>
@@ -4085,10 +4072,10 @@
       <w:szCs w:val="20"/>
     </w:rPr>
   </w:style>
-  <w:style w:type="paragraph" w:styleId="TOC5">
+  <w:style w:type="paragraph" w:styleId="Inhopg5">
     <w:name w:val="toc 5"/>
-    <w:basedOn w:val="Normal"/>
-    <w:next w:val="Normal"/>
+    <w:basedOn w:val="Standaard"/>
+    <w:next w:val="Standaard"/>
     <w:autoRedefine/>
     <w:semiHidden/>
     <w:unhideWhenUsed/>
@@ -4102,10 +4089,10 @@
       <w:szCs w:val="20"/>
     </w:rPr>
   </w:style>
-  <w:style w:type="paragraph" w:styleId="TOC6">
+  <w:style w:type="paragraph" w:styleId="Inhopg6">
     <w:name w:val="toc 6"/>
-    <w:basedOn w:val="Normal"/>
-    <w:next w:val="Normal"/>
+    <w:basedOn w:val="Standaard"/>
+    <w:next w:val="Standaard"/>
     <w:autoRedefine/>
     <w:semiHidden/>
     <w:unhideWhenUsed/>
@@ -4119,10 +4106,10 @@
       <w:szCs w:val="20"/>
     </w:rPr>
   </w:style>
-  <w:style w:type="paragraph" w:styleId="TOC7">
+  <w:style w:type="paragraph" w:styleId="Inhopg7">
     <w:name w:val="toc 7"/>
-    <w:basedOn w:val="Normal"/>
-    <w:next w:val="Normal"/>
+    <w:basedOn w:val="Standaard"/>
+    <w:next w:val="Standaard"/>
     <w:autoRedefine/>
     <w:semiHidden/>
     <w:unhideWhenUsed/>
@@ -4136,10 +4123,10 @@
       <w:szCs w:val="20"/>
     </w:rPr>
   </w:style>
-  <w:style w:type="paragraph" w:styleId="TOC8">
+  <w:style w:type="paragraph" w:styleId="Inhopg8">
     <w:name w:val="toc 8"/>
-    <w:basedOn w:val="Normal"/>
-    <w:next w:val="Normal"/>
+    <w:basedOn w:val="Standaard"/>
+    <w:next w:val="Standaard"/>
     <w:autoRedefine/>
     <w:semiHidden/>
     <w:unhideWhenUsed/>
@@ -4153,10 +4140,10 @@
       <w:szCs w:val="20"/>
     </w:rPr>
   </w:style>
-  <w:style w:type="paragraph" w:styleId="TOC9">
+  <w:style w:type="paragraph" w:styleId="Inhopg9">
     <w:name w:val="toc 9"/>
-    <w:basedOn w:val="Normal"/>
-    <w:next w:val="Normal"/>
+    <w:basedOn w:val="Standaard"/>
+    <w:next w:val="Standaard"/>
     <w:autoRedefine/>
     <w:semiHidden/>
     <w:unhideWhenUsed/>

</xml_diff>